<commit_message>
Post-Final Submission with user manual etc
</commit_message>
<xml_diff>
--- a/Documentation/Battlezone Redux User Manual.docx
+++ b/Documentation/Battlezone Redux User Manual.docx
@@ -145,6 +145,13 @@
     </w:p>
     <w:sdt>
       <w:sdtPr>
+        <w:rPr>
+          <w:rFonts w:asciiTheme="minorHAnsi" w:eastAsiaTheme="minorHAnsi" w:hAnsiTheme="minorHAnsi" w:cstheme="minorBidi"/>
+          <w:color w:val="auto"/>
+          <w:sz w:val="22"/>
+          <w:szCs w:val="22"/>
+          <w:lang w:val="en-IE"/>
+        </w:rPr>
         <w:id w:val="1975021646"/>
         <w:docPartObj>
           <w:docPartGallery w:val="Table of Contents"/>
@@ -153,14 +160,9 @@
       </w:sdtPr>
       <w:sdtEndPr>
         <w:rPr>
-          <w:rFonts w:asciiTheme="minorHAnsi" w:eastAsiaTheme="minorHAnsi" w:hAnsiTheme="minorHAnsi" w:cstheme="minorBidi"/>
           <w:b/>
           <w:bCs/>
           <w:noProof/>
-          <w:color w:val="auto"/>
-          <w:sz w:val="22"/>
-          <w:szCs w:val="22"/>
-          <w:lang w:val="en-IE"/>
         </w:rPr>
       </w:sdtEndPr>
       <w:sdtContent>
@@ -169,12 +171,7 @@
             <w:pStyle w:val="TOCHeading"/>
           </w:pPr>
           <w:r>
-            <w:t>Table of Cont</w:t>
-          </w:r>
-          <w:bookmarkStart w:id="0" w:name="_GoBack"/>
-          <w:bookmarkEnd w:id="0"/>
-          <w:r>
-            <w:t>ents</w:t>
+            <w:t>Table of Contents</w:t>
           </w:r>
         </w:p>
         <w:p>
@@ -631,7 +628,7 @@
           <w:rFonts w:ascii="Cambria" w:hAnsi="Cambria"/>
         </w:rPr>
       </w:pPr>
-      <w:bookmarkStart w:id="1" w:name="_Toc417418543"/>
+      <w:bookmarkStart w:id="0" w:name="_Toc417418543"/>
       <w:r>
         <w:rPr>
           <w:rFonts w:ascii="Cambria" w:hAnsi="Cambria"/>
@@ -639,7 +636,7 @@
         <w:lastRenderedPageBreak/>
         <w:t>Overview</w:t>
       </w:r>
-      <w:bookmarkEnd w:id="1"/>
+      <w:bookmarkEnd w:id="0"/>
     </w:p>
     <w:p/>
     <w:p>
@@ -834,7 +831,7 @@
       <w:pPr>
         <w:pStyle w:val="Heading1"/>
       </w:pPr>
-      <w:bookmarkStart w:id="2" w:name="_Toc417418544"/>
+      <w:bookmarkStart w:id="1" w:name="_Toc417418544"/>
       <w:r>
         <w:t xml:space="preserve">Installing </w:t>
       </w:r>
@@ -850,63 +847,63 @@
       <w:r>
         <w:t>Redux</w:t>
       </w:r>
+      <w:bookmarkEnd w:id="1"/>
+      <w:proofErr w:type="spellEnd"/>
+    </w:p>
+    <w:p>
+      <w:pPr>
+        <w:spacing w:line="360" w:lineRule="auto"/>
+      </w:pPr>
+    </w:p>
+    <w:p>
+      <w:pPr>
+        <w:spacing w:line="360" w:lineRule="auto"/>
+        <w:rPr>
+          <w:rFonts w:ascii="Cambria" w:hAnsi="Cambria"/>
+          <w:sz w:val="24"/>
+          <w:szCs w:val="24"/>
+        </w:rPr>
+      </w:pPr>
+      <w:r>
+        <w:rPr>
+          <w:rFonts w:ascii="Cambria" w:hAnsi="Cambria"/>
+          <w:sz w:val="24"/>
+          <w:szCs w:val="24"/>
+        </w:rPr>
+        <w:t>Simply extract the contents of the BZredux.zip file to the location of your choice. BZredux.exe will automatically be placed there.</w:t>
+      </w:r>
+    </w:p>
+    <w:p>
+      <w:pPr>
+        <w:spacing w:line="360" w:lineRule="auto"/>
+        <w:rPr>
+          <w:rFonts w:ascii="Cambria" w:hAnsi="Cambria"/>
+          <w:sz w:val="24"/>
+          <w:szCs w:val="24"/>
+        </w:rPr>
+      </w:pPr>
+    </w:p>
+    <w:p>
+      <w:pPr>
+        <w:pStyle w:val="Heading1"/>
+      </w:pPr>
+      <w:bookmarkStart w:id="2" w:name="_Toc417418545"/>
+      <w:r>
+        <w:t xml:space="preserve">Running </w:t>
+      </w:r>
+      <w:proofErr w:type="spellStart"/>
+      <w:r>
+        <w:t>Battlezone</w:t>
+      </w:r>
+      <w:proofErr w:type="spellEnd"/>
+      <w:r>
+        <w:t xml:space="preserve"> </w:t>
+      </w:r>
+      <w:proofErr w:type="spellStart"/>
+      <w:r>
+        <w:t>Redux</w:t>
+      </w:r>
       <w:bookmarkEnd w:id="2"/>
-      <w:proofErr w:type="spellEnd"/>
-    </w:p>
-    <w:p>
-      <w:pPr>
-        <w:spacing w:line="360" w:lineRule="auto"/>
-      </w:pPr>
-    </w:p>
-    <w:p>
-      <w:pPr>
-        <w:spacing w:line="360" w:lineRule="auto"/>
-        <w:rPr>
-          <w:rFonts w:ascii="Cambria" w:hAnsi="Cambria"/>
-          <w:sz w:val="24"/>
-          <w:szCs w:val="24"/>
-        </w:rPr>
-      </w:pPr>
-      <w:r>
-        <w:rPr>
-          <w:rFonts w:ascii="Cambria" w:hAnsi="Cambria"/>
-          <w:sz w:val="24"/>
-          <w:szCs w:val="24"/>
-        </w:rPr>
-        <w:t>Simply extract the contents of the BZredux.zip file to the location of your choice. BZredux.exe will automatically be placed there.</w:t>
-      </w:r>
-    </w:p>
-    <w:p>
-      <w:pPr>
-        <w:spacing w:line="360" w:lineRule="auto"/>
-        <w:rPr>
-          <w:rFonts w:ascii="Cambria" w:hAnsi="Cambria"/>
-          <w:sz w:val="24"/>
-          <w:szCs w:val="24"/>
-        </w:rPr>
-      </w:pPr>
-    </w:p>
-    <w:p>
-      <w:pPr>
-        <w:pStyle w:val="Heading1"/>
-      </w:pPr>
-      <w:bookmarkStart w:id="3" w:name="_Toc417418545"/>
-      <w:r>
-        <w:t xml:space="preserve">Running </w:t>
-      </w:r>
-      <w:proofErr w:type="spellStart"/>
-      <w:r>
-        <w:t>Battlezone</w:t>
-      </w:r>
-      <w:proofErr w:type="spellEnd"/>
-      <w:r>
-        <w:t xml:space="preserve"> </w:t>
-      </w:r>
-      <w:proofErr w:type="spellStart"/>
-      <w:r>
-        <w:t>Redux</w:t>
-      </w:r>
-      <w:bookmarkEnd w:id="3"/>
       <w:proofErr w:type="spellEnd"/>
     </w:p>
     <w:p/>
@@ -1135,7 +1132,7 @@
       <w:pPr>
         <w:pStyle w:val="Heading1"/>
       </w:pPr>
-      <w:bookmarkStart w:id="4" w:name="_Toc417418546"/>
+      <w:bookmarkStart w:id="3" w:name="_Toc417418546"/>
       <w:r>
         <w:lastRenderedPageBreak/>
         <w:t xml:space="preserve">Playing </w:t>
@@ -1152,7 +1149,7 @@
       <w:r>
         <w:t>Redux</w:t>
       </w:r>
-      <w:bookmarkEnd w:id="4"/>
+      <w:bookmarkEnd w:id="3"/>
       <w:proofErr w:type="spellEnd"/>
     </w:p>
     <w:p/>
@@ -1328,6 +1325,26 @@
           <w:sz w:val="24"/>
           <w:szCs w:val="24"/>
         </w:rPr>
+        <w:t>Use the Arrow Keys to move forward and back, and to turn left and right. Press spacebar to shoot and destroy enemy targets.</w:t>
+      </w:r>
+      <w:bookmarkStart w:id="4" w:name="_GoBack"/>
+      <w:bookmarkEnd w:id="4"/>
+    </w:p>
+    <w:p>
+      <w:pPr>
+        <w:spacing w:line="360" w:lineRule="auto"/>
+        <w:rPr>
+          <w:rFonts w:ascii="Cambria" w:hAnsi="Cambria"/>
+          <w:sz w:val="24"/>
+          <w:szCs w:val="24"/>
+        </w:rPr>
+      </w:pPr>
+      <w:r>
+        <w:rPr>
+          <w:rFonts w:ascii="Cambria" w:hAnsi="Cambria"/>
+          <w:sz w:val="24"/>
+          <w:szCs w:val="24"/>
+        </w:rPr>
         <w:t>Your lives, score and the high score are displayed in the top right of the screen. You start the game with 3 lives, and when you run out, your game is over! Each enemy destroyed is worth 100 points. Try to beat the high score, and be the coolest among your friends!</w:t>
       </w:r>
     </w:p>
@@ -1389,7 +1406,6 @@
       </w:pPr>
       <w:bookmarkStart w:id="6" w:name="_Toc417418548"/>
       <w:r>
-        <w:lastRenderedPageBreak/>
         <w:t>Credits</w:t>
       </w:r>
       <w:bookmarkEnd w:id="6"/>
@@ -2525,7 +2541,7 @@
 </file>
 
 <file path=customXml/itemProps1.xml><?xml version="1.0" encoding="utf-8"?>
-<ds:datastoreItem xmlns:ds="http://schemas.openxmlformats.org/officeDocument/2006/customXml" ds:itemID="{5B5A57C5-361B-4FF0-8043-9FDA5B8F076D}">
+<ds:datastoreItem xmlns:ds="http://schemas.openxmlformats.org/officeDocument/2006/customXml" ds:itemID="{A3E74CA2-1EA8-4F5E-93AE-5BFF00BE8E7A}">
   <ds:schemaRefs>
     <ds:schemaRef ds:uri="http://schemas.openxmlformats.org/officeDocument/2006/bibliography"/>
   </ds:schemaRefs>

</xml_diff>